<commit_message>
LL on index (portfolio)
</commit_message>
<xml_diff>
--- a/notes.docx
+++ b/notes.docx
@@ -3,8 +3,39 @@
 <w:document xmlns:wpc="http://schemas.microsoft.com/office/word/2010/wordprocessingCanvas" xmlns:cx="http://schemas.microsoft.com/office/drawing/2014/chartex" xmlns:cx1="http://schemas.microsoft.com/office/drawing/2015/9/8/chartex" xmlns:cx2="http://schemas.microsoft.com/office/drawing/2015/10/21/chartex" xmlns:cx3="http://schemas.microsoft.com/office/drawing/2016/5/9/chartex" xmlns:cx4="http://schemas.microsoft.com/office/drawing/2016/5/10/chartex" xmlns:cx5="http://schemas.microsoft.com/office/drawing/2016/5/11/chartex" xmlns:cx6="http://schemas.microsoft.com/office/drawing/2016/5/12/chartex" xmlns:cx7="http://schemas.microsoft.com/office/drawing/2016/5/13/chartex" xmlns:cx8="http://schemas.microsoft.com/office/drawing/2016/5/14/chartex" xmlns:mc="http://schemas.openxmlformats.org/markup-compatibility/2006" xmlns:aink="http://schemas.microsoft.com/office/drawing/2016/ink" xmlns:am3d="http://schemas.microsoft.com/office/drawing/2017/model3d" xmlns:o="urn:schemas-microsoft-com:office:office" xmlns:oel="http://schemas.microsoft.com/office/2019/extlst" xmlns:r="http://schemas.openxmlformats.org/officeDocument/2006/relationships" xmlns:m="http://schemas.openxmlformats.org/officeDocument/2006/math" xmlns:v="urn:schemas-microsoft-com:vml" xmlns:wp14="http://schemas.microsoft.com/office/word/2010/wordprocessingDrawing" xmlns:wp="http://schemas.openxmlformats.org/drawingml/2006/wordprocessingDrawing" xmlns:w10="urn:schemas-microsoft-com:office:word" xmlns:w="http://schemas.openxmlformats.org/wordprocessingml/2006/main" xmlns:w14="http://schemas.microsoft.com/office/word/2010/wordml" xmlns:w15="http://schemas.microsoft.com/office/word/2012/wordml" xmlns:w16cex="http://schemas.microsoft.com/office/word/2018/wordml/cex" xmlns:w16cid="http://schemas.microsoft.com/office/word/2016/wordml/cid" xmlns:w16="http://schemas.microsoft.com/office/word/2018/wordml" xmlns:w16sdtdh="http://schemas.microsoft.com/office/word/2020/wordml/sdtdatahash" xmlns:w16se="http://schemas.microsoft.com/office/word/2015/wordml/symex" xmlns:wpg="http://schemas.microsoft.com/office/word/2010/wordprocessingGroup" xmlns:wpi="http://schemas.microsoft.com/office/word/2010/wordprocessingInk" xmlns:wne="http://schemas.microsoft.com/office/word/2006/wordml" xmlns:wps="http://schemas.microsoft.com/office/word/2010/wordprocessingShape" mc:Ignorable="w14 w15 w16se w16cid w16 w16cex w16sdtdh wp14">
   <w:body>
     <w:p>
-      <w:r>
-        <w:t xml:space="preserve">Went from performance </w:t>
+      <w:pPr>
+        <w:rPr>
+          <w:b/>
+          <w:bCs/>
+        </w:rPr>
+      </w:pPr>
+      <w:r>
+        <w:rPr>
+          <w:b/>
+          <w:bCs/>
+        </w:rPr>
+        <w:t>Went from</w:t>
+      </w:r>
+      <w:r>
+        <w:rPr>
+          <w:b/>
+          <w:bCs/>
+        </w:rPr>
+        <w:t xml:space="preserve"> below</w:t>
+      </w:r>
+      <w:r>
+        <w:rPr>
+          <w:b/>
+          <w:bCs/>
+        </w:rPr>
+        <w:t xml:space="preserve"> performance</w:t>
+      </w:r>
+      <w:r>
+        <w:rPr>
+          <w:b/>
+          <w:bCs/>
+        </w:rPr>
+        <w:t>:</w:t>
       </w:r>
     </w:p>
     <w:p>
@@ -47,15 +78,10 @@
     </w:p>
     <w:p>
       <w:r>
-        <w:t xml:space="preserve">mobile </w:t>
-      </w:r>
-      <w:r>
-        <w:t>64</w:t>
+        <w:t>mobile 64</w:t>
       </w:r>
       <w:r>
         <w:tab/>
-      </w:r>
-      <w:r>
         <w:t>Web 94`</w:t>
       </w:r>
       <w:r>
@@ -136,12 +162,67 @@
           <w:b/>
           <w:bCs/>
         </w:rPr>
-        <w:t>Changes CSS code and it went from:</w:t>
-      </w:r>
-    </w:p>
-    <w:p>
-      <w:r>
-        <w:t>I fucked it up, changed it back</w:t>
+        <w:t xml:space="preserve">Installed aria code as per insights recommendation. </w:t>
+      </w:r>
+      <w:proofErr w:type="spellStart"/>
+      <w:r>
+        <w:rPr>
+          <w:b/>
+          <w:bCs/>
+        </w:rPr>
+        <w:t>Accessibbiliyuy</w:t>
+      </w:r>
+      <w:proofErr w:type="spellEnd"/>
+      <w:r>
+        <w:rPr>
+          <w:b/>
+          <w:bCs/>
+        </w:rPr>
+        <w:t xml:space="preserve"> increased. </w:t>
+      </w:r>
+    </w:p>
+    <w:p>
+      <w:pPr>
+        <w:pBdr>
+          <w:bottom w:val="single" w:sz="12" w:space="1" w:color="auto"/>
+        </w:pBdr>
+        <w:rPr>
+          <w:b/>
+          <w:bCs/>
+        </w:rPr>
+      </w:pPr>
+    </w:p>
+    <w:p>
+      <w:pPr>
+        <w:rPr>
+          <w:b/>
+          <w:bCs/>
+        </w:rPr>
+      </w:pPr>
+    </w:p>
+    <w:p>
+      <w:pPr>
+        <w:rPr>
+          <w:b/>
+          <w:bCs/>
+        </w:rPr>
+      </w:pPr>
+      <w:r>
+        <w:rPr>
+          <w:b/>
+          <w:bCs/>
+        </w:rPr>
+        <w:t xml:space="preserve">Lazy loading. </w:t>
+      </w:r>
+    </w:p>
+    <w:p>
+      <w:r>
+        <w:t>Currently at</w:t>
+      </w:r>
+    </w:p>
+    <w:p>
+      <w:r>
+        <w:t>Mobile 65 Web 90</w:t>
       </w:r>
     </w:p>
     <w:sectPr>

</xml_diff>

<commit_message>
LL testimonials as well
</commit_message>
<xml_diff>
--- a/notes.docx
+++ b/notes.docx
@@ -119,17 +119,8 @@
           <w:b/>
           <w:bCs/>
         </w:rPr>
-        <w:t xml:space="preserve">changed all images to </w:t>
-      </w:r>
-      <w:proofErr w:type="spellStart"/>
-      <w:r>
-        <w:rPr>
-          <w:b/>
-          <w:bCs/>
-        </w:rPr>
-        <w:t>webP</w:t>
-      </w:r>
-      <w:proofErr w:type="spellEnd"/>
+        <w:t>changed all images to webP</w:t>
+      </w:r>
     </w:p>
     <w:p>
       <w:pPr>
@@ -164,15 +155,13 @@
         </w:rPr>
         <w:t xml:space="preserve">Installed aria code as per insights recommendation. </w:t>
       </w:r>
-      <w:proofErr w:type="spellStart"/>
-      <w:r>
-        <w:rPr>
-          <w:b/>
-          <w:bCs/>
-        </w:rPr>
-        <w:t>Accessibbiliyuy</w:t>
-      </w:r>
-      <w:proofErr w:type="spellEnd"/>
+      <w:r>
+        <w:rPr>
+          <w:b/>
+          <w:bCs/>
+        </w:rPr>
+        <w:t>Accessibility</w:t>
+      </w:r>
       <w:r>
         <w:rPr>
           <w:b/>
@@ -203,6 +192,54 @@
     <w:p>
       <w:pPr>
         <w:rPr>
+          <w:color w:val="FF0000"/>
+          <w:sz w:val="24"/>
+          <w:szCs w:val="24"/>
+          <w:u w:val="single"/>
+        </w:rPr>
+      </w:pPr>
+      <w:r>
+        <w:rPr>
+          <w:b/>
+          <w:bCs/>
+          <w:color w:val="FF0000"/>
+          <w:sz w:val="24"/>
+          <w:szCs w:val="24"/>
+          <w:u w:val="single"/>
+        </w:rPr>
+        <w:t>NEED TO DO ROBOTS.TXT</w:t>
+      </w:r>
+    </w:p>
+    <w:p>
+      <w:pPr>
+        <w:rPr>
+          <w:b/>
+          <w:bCs/>
+        </w:rPr>
+      </w:pPr>
+    </w:p>
+    <w:p>
+      <w:pPr>
+        <w:pBdr>
+          <w:bottom w:val="single" w:sz="12" w:space="1" w:color="auto"/>
+        </w:pBdr>
+        <w:rPr>
+          <w:b/>
+          <w:bCs/>
+        </w:rPr>
+      </w:pPr>
+    </w:p>
+    <w:p>
+      <w:pPr>
+        <w:rPr>
+          <w:b/>
+          <w:bCs/>
+        </w:rPr>
+      </w:pPr>
+    </w:p>
+    <w:p>
+      <w:pPr>
+        <w:rPr>
           <w:b/>
           <w:bCs/>
         </w:rPr>
@@ -223,6 +260,71 @@
     <w:p>
       <w:r>
         <w:t>Mobile 65 Web 90</w:t>
+      </w:r>
+    </w:p>
+    <w:p>
+      <w:pPr>
+        <w:rPr>
+          <w:color w:val="FF0000"/>
+        </w:rPr>
+      </w:pPr>
+      <w:r>
+        <w:rPr>
+          <w:color w:val="FF0000"/>
+        </w:rPr>
+        <w:t xml:space="preserve">Have only lazy loaded the </w:t>
+      </w:r>
+      <w:r>
+        <w:rPr>
+          <w:b/>
+          <w:bCs/>
+          <w:color w:val="FF0000"/>
+        </w:rPr>
+        <w:t>portfolio</w:t>
+      </w:r>
+      <w:r>
+        <w:rPr>
+          <w:color w:val="FF0000"/>
+        </w:rPr>
+        <w:t xml:space="preserve"> </w:t>
+      </w:r>
+      <w:r>
+        <w:rPr>
+          <w:color w:val="FF0000"/>
+        </w:rPr>
+        <w:t xml:space="preserve">and </w:t>
+      </w:r>
+      <w:r>
+        <w:rPr>
+          <w:b/>
+          <w:bCs/>
+          <w:color w:val="FF0000"/>
+        </w:rPr>
+        <w:t>testimonial</w:t>
+      </w:r>
+      <w:r>
+        <w:rPr>
+          <w:color w:val="FF0000"/>
+        </w:rPr>
+        <w:t xml:space="preserve"> </w:t>
+      </w:r>
+      <w:r>
+        <w:rPr>
+          <w:color w:val="FF0000"/>
+        </w:rPr>
+        <w:t>section</w:t>
+      </w:r>
+      <w:r>
+        <w:rPr>
+          <w:color w:val="FF0000"/>
+        </w:rPr>
+        <w:t>s</w:t>
+      </w:r>
+      <w:r>
+        <w:rPr>
+          <w:color w:val="FF0000"/>
+        </w:rPr>
+        <w:t xml:space="preserve">: </w:t>
       </w:r>
     </w:p>
     <w:sectPr>

</xml_diff>